<commit_message>
Version 2.5.1 8/18/2025. New approvals plus a pruning of the database and sprucing of the tracking files.
</commit_message>
<xml_diff>
--- a/upstream/Guide to approving PI Charter submissions.docx
+++ b/upstream/Guide to approving PI Charter submissions.docx
@@ -11,42 +11,16 @@
         </w:numPr>
       </w:pPr>
       <w:r>
-        <w:t xml:space="preserve">Open up the </w:t>
-      </w:r>
-      <w:proofErr w:type="spellStart"/>
-      <w:r>
-        <w:t>submitted_metadata</w:t>
-      </w:r>
-      <w:proofErr w:type="spellEnd"/>
-      <w:r>
-        <w:t xml:space="preserve"> Google Sheet that the app writes submitted form data to upon submission (</w:t>
-      </w:r>
-      <w:proofErr w:type="spellStart"/>
-      <w:r>
-        <w:fldChar w:fldCharType="begin"/>
-      </w:r>
-      <w:r>
-        <w:instrText>HYPERLINK "https://docs.google.com/spreadsheets/d/1iqJThuAjoMhRs1njvWPi_7pbszM-Dlvl933L6wsPR6k/edit?gid=0" \l "gid=0"</w:instrText>
-      </w:r>
-      <w:r>
-        <w:fldChar w:fldCharType="separate"/>
-      </w:r>
-      <w:r>
-        <w:rPr>
-          <w:rStyle w:val="Hyperlink"/>
-        </w:rPr>
-        <w:t>submitted_metadata</w:t>
-      </w:r>
-      <w:proofErr w:type="spellEnd"/>
-      <w:r>
-        <w:rPr>
-          <w:rStyle w:val="Hyperlink"/>
-        </w:rPr>
-        <w:t xml:space="preserve"> - Google Sheets</w:t>
-      </w:r>
-      <w:r>
-        <w:fldChar w:fldCharType="end"/>
-      </w:r>
+        <w:t>Open up the submitted_metadata Google Sheet that the app writes submitted form data to upon submission (</w:t>
+      </w:r>
+      <w:hyperlink r:id="rId5" w:anchor="gid=0" w:history="1">
+        <w:r>
+          <w:rPr>
+            <w:rStyle w:val="Hyperlink"/>
+          </w:rPr>
+          <w:t>submitted_metadata - Google Sheets</w:t>
+        </w:r>
+      </w:hyperlink>
       <w:r>
         <w:t xml:space="preserve">). </w:t>
       </w:r>
@@ -60,79 +34,27 @@
         </w:numPr>
       </w:pPr>
       <w:r>
-        <w:t xml:space="preserve">Also open up the </w:t>
-      </w:r>
-      <w:proofErr w:type="spellStart"/>
-      <w:r>
-        <w:t>submitted_rawdata</w:t>
-      </w:r>
-      <w:proofErr w:type="spellEnd"/>
-      <w:r>
-        <w:t xml:space="preserve"> (</w:t>
-      </w:r>
-      <w:proofErr w:type="spellStart"/>
-      <w:r>
-        <w:fldChar w:fldCharType="begin"/>
-      </w:r>
-      <w:r>
-        <w:instrText>HYPERLINK "https://drive.google.com/drive/u/1/folders/1IRSvqDu5idxQBfJqYXlxDCl9Yo8WlN2l"</w:instrText>
-      </w:r>
-      <w:r>
-        <w:fldChar w:fldCharType="separate"/>
-      </w:r>
-      <w:r>
-        <w:rPr>
-          <w:rStyle w:val="Hyperlink"/>
-        </w:rPr>
-        <w:t>submitted_rawdata</w:t>
-      </w:r>
-      <w:proofErr w:type="spellEnd"/>
-      <w:r>
-        <w:rPr>
-          <w:rStyle w:val="Hyperlink"/>
-        </w:rPr>
-        <w:t xml:space="preserve"> - Google Drive</w:t>
-      </w:r>
-      <w:r>
-        <w:fldChar w:fldCharType="end"/>
-      </w:r>
-      <w:r>
-        <w:t xml:space="preserve">) and </w:t>
-      </w:r>
-      <w:proofErr w:type="spellStart"/>
-      <w:r>
-        <w:t>submitted_cleandata</w:t>
-      </w:r>
-      <w:proofErr w:type="spellEnd"/>
-      <w:r>
-        <w:t xml:space="preserve"> (</w:t>
-      </w:r>
-      <w:proofErr w:type="spellStart"/>
-      <w:r>
-        <w:fldChar w:fldCharType="begin"/>
-      </w:r>
-      <w:r>
-        <w:instrText>HYPERLINK "https://drive.google.com/drive/u/1/folders/1LwxRFKd9m8fNPFB0Fgl4n9v9oBRP4_FF"</w:instrText>
-      </w:r>
-      <w:r>
-        <w:fldChar w:fldCharType="separate"/>
-      </w:r>
-      <w:r>
-        <w:rPr>
-          <w:rStyle w:val="Hyperlink"/>
-        </w:rPr>
-        <w:t>submitted_cleandata</w:t>
-      </w:r>
-      <w:proofErr w:type="spellEnd"/>
-      <w:r>
-        <w:rPr>
-          <w:rStyle w:val="Hyperlink"/>
-        </w:rPr>
-        <w:t xml:space="preserve"> - Google Drive</w:t>
-      </w:r>
-      <w:r>
-        <w:fldChar w:fldCharType="end"/>
-      </w:r>
+        <w:t>Also open up the submitted_rawdata (</w:t>
+      </w:r>
+      <w:hyperlink r:id="rId6" w:history="1">
+        <w:r>
+          <w:rPr>
+            <w:rStyle w:val="Hyperlink"/>
+          </w:rPr>
+          <w:t>submitted_rawdata - Google Drive</w:t>
+        </w:r>
+      </w:hyperlink>
+      <w:r>
+        <w:t>) and submitted_cleandata (</w:t>
+      </w:r>
+      <w:hyperlink r:id="rId7" w:history="1">
+        <w:r>
+          <w:rPr>
+            <w:rStyle w:val="Hyperlink"/>
+          </w:rPr>
+          <w:t>submitted_cleandata - Google Drive</w:t>
+        </w:r>
+      </w:hyperlink>
       <w:r>
         <w:t xml:space="preserve">) folders, which are where the app caches the original files submitted by users and the processed and cleaned versions, respectively. </w:t>
       </w:r>
@@ -146,43 +68,19 @@
         </w:numPr>
       </w:pPr>
       <w:r>
-        <w:t>In PI Charter’s file structure, enter the “upstream” folder, then open “</w:t>
-      </w:r>
-      <w:proofErr w:type="spellStart"/>
-      <w:r>
-        <w:t>NewApprovalsPreLoad.R</w:t>
-      </w:r>
-      <w:proofErr w:type="spellEnd"/>
-      <w:r>
-        <w:t>” and source it to load all contents into R’s working memory.</w:t>
-      </w:r>
-    </w:p>
-    <w:p>
-      <w:pPr>
-        <w:pStyle w:val="ListParagraph"/>
-        <w:numPr>
-          <w:ilvl w:val="0"/>
-          <w:numId w:val="1"/>
-        </w:numPr>
-      </w:pPr>
-      <w:r>
-        <w:t>Then, in the same subfolder, open “</w:t>
-      </w:r>
-      <w:proofErr w:type="spellStart"/>
-      <w:r>
-        <w:t>NewSubmissionsApproval.R</w:t>
-      </w:r>
-      <w:proofErr w:type="spellEnd"/>
-      <w:r>
-        <w:t xml:space="preserve">” and source it as well. This will begin the QA/QC process. This file contains code that will load from the Google Drive files and folders above each submission in turn, run a number of diagnostic checks on it, and ask a series of questions to confirm that the submission looks in order before adding it to the current database. It will also create a new version of the database file while </w:t>
-      </w:r>
-      <w:proofErr w:type="gramStart"/>
-      <w:r>
-        <w:t>caching</w:t>
-      </w:r>
-      <w:proofErr w:type="gramEnd"/>
-      <w:r>
-        <w:t xml:space="preserve"> a previous one as backup. Print messages will let you know which submission you are on and whatever else you might need to do to proceed. </w:t>
+        <w:t>In PI Charter’s file structure, enter the “upstream” folder, then open “NewApprovalsPreLoad.R” and source it to load all contents into R’s working memory.</w:t>
+      </w:r>
+    </w:p>
+    <w:p>
+      <w:pPr>
+        <w:pStyle w:val="ListParagraph"/>
+        <w:numPr>
+          <w:ilvl w:val="0"/>
+          <w:numId w:val="1"/>
+        </w:numPr>
+      </w:pPr>
+      <w:r>
+        <w:t xml:space="preserve">Then, in the same subfolder, open “NewSubmissionsApproval.R” and source it as well. This will begin the QA/QC process. This file contains code that will load from the Google Drive files and folders above each submission in turn, run a number of diagnostic checks on it, and ask a series of questions to confirm that the submission looks in order before adding it to the current database. It will also create a new version of the database file while caching a previous one as backup. Print messages will let you know which submission you are on and whatever else you might need to do to proceed. </w:t>
       </w:r>
     </w:p>
     <w:p>
@@ -233,15 +131,7 @@
         </w:numPr>
       </w:pPr>
       <w:r>
-        <w:t xml:space="preserve">One check will flag any general feedback/comments the user left. Saying </w:t>
-      </w:r>
-      <w:proofErr w:type="gramStart"/>
-      <w:r>
-        <w:t>Y to</w:t>
-      </w:r>
-      <w:proofErr w:type="gramEnd"/>
-      <w:r>
-        <w:t xml:space="preserve"> this prompt will terminate QA/QC so specific actions can be taken in response, if any are needed.</w:t>
+        <w:t>One check will flag any general feedback/comments the user left. Saying Y to this prompt will terminate QA/QC so specific actions can be taken in response, if any are needed.</w:t>
       </w:r>
     </w:p>
     <w:p>
@@ -266,95 +156,31 @@
       </w:pPr>
       <w:r>
         <w:lastRenderedPageBreak/>
-        <w:t xml:space="preserve">One check asks you to look at the </w:t>
-      </w:r>
-      <w:proofErr w:type="gramStart"/>
-      <w:r>
-        <w:t>provided submitter</w:t>
-      </w:r>
-      <w:proofErr w:type="gramEnd"/>
-      <w:r>
-        <w:t xml:space="preserve"> and surveyors. These should match the corresponding strings found on the app’s leaderboard tab *exactly*, if applicable. This includes spacing, </w:t>
-      </w:r>
-      <w:proofErr w:type="gramStart"/>
-      <w:r>
-        <w:t>punctuations</w:t>
-      </w:r>
-      <w:proofErr w:type="gramEnd"/>
-      <w:r>
-        <w:t>, capitals, etc. If you are unsure if they match, you should confirm that they do.</w:t>
-      </w:r>
-    </w:p>
-    <w:p>
-      <w:pPr>
-        <w:pStyle w:val="ListParagraph"/>
-        <w:numPr>
-          <w:ilvl w:val="0"/>
-          <w:numId w:val="1"/>
-        </w:numPr>
-      </w:pPr>
-      <w:r>
-        <w:t xml:space="preserve">At any point, if you make a change that will </w:t>
-      </w:r>
-      <w:proofErr w:type="gramStart"/>
-      <w:r>
-        <w:t>write</w:t>
-      </w:r>
-      <w:proofErr w:type="gramEnd"/>
-      <w:r>
-        <w:t xml:space="preserve"> to the cleaned file, record it somehow in the COMMENTS column of the metadata file for posterity. </w:t>
-      </w:r>
-    </w:p>
-    <w:p>
-      <w:pPr>
-        <w:pStyle w:val="ListParagraph"/>
-        <w:numPr>
-          <w:ilvl w:val="0"/>
-          <w:numId w:val="1"/>
-        </w:numPr>
-      </w:pPr>
-      <w:r>
-        <w:t xml:space="preserve">One check looks at any depth column and asks if there are some depths of 0 or depths &gt; 25ish feet. In R Studio, in </w:t>
-      </w:r>
-      <w:proofErr w:type="gramStart"/>
-      <w:r>
-        <w:t>the view</w:t>
-      </w:r>
-      <w:proofErr w:type="gramEnd"/>
-      <w:r>
-        <w:t xml:space="preserve"> of the </w:t>
-      </w:r>
-      <w:proofErr w:type="spellStart"/>
-      <w:r>
-        <w:t>current.import</w:t>
-      </w:r>
-      <w:proofErr w:type="spellEnd"/>
-      <w:r>
-        <w:t xml:space="preserve"> (cleaned file), you can sort the </w:t>
-      </w:r>
-      <w:proofErr w:type="spellStart"/>
-      <w:r>
-        <w:t>depth_ft</w:t>
-      </w:r>
-      <w:proofErr w:type="spellEnd"/>
-      <w:r>
-        <w:t xml:space="preserve"> column to look for these. They *could* be non-throws, so see if it looks like there is evidence that rakes were in fact tossed at all such points. If it seems really unlikely that they were, note which rows these </w:t>
-      </w:r>
-      <w:proofErr w:type="gramStart"/>
-      <w:r>
-        <w:t>are</w:t>
-      </w:r>
-      <w:proofErr w:type="gramEnd"/>
-      <w:r>
-        <w:t xml:space="preserve"> and you can remove those rows as non-throws later. However, be conservative. It isn’t a big deal to retain non-throws by accident. Also, treat any evidence that a throw was made at any low/high depth that all such depths are valid. Also, look at the bottom of the sorted </w:t>
-      </w:r>
-      <w:proofErr w:type="spellStart"/>
-      <w:r>
-        <w:t>depth_ft</w:t>
-      </w:r>
-      <w:proofErr w:type="spellEnd"/>
-      <w:r>
-        <w:t xml:space="preserve"> column for NA values, as these are often indicative of non-throws.</w:t>
+        <w:t>One check asks you to look at the provided submitter and surveyors. These should match the corresponding strings found on the app’s leaderboard tab *exactly*, if applicable. This includes spacing, punctuations, capitals, etc. If you are unsure if they match, you should confirm that they do.</w:t>
+      </w:r>
+    </w:p>
+    <w:p>
+      <w:pPr>
+        <w:pStyle w:val="ListParagraph"/>
+        <w:numPr>
+          <w:ilvl w:val="0"/>
+          <w:numId w:val="1"/>
+        </w:numPr>
+      </w:pPr>
+      <w:r>
+        <w:t xml:space="preserve">At any point, if you make a change that will write to the cleaned file, record it somehow in the COMMENTS column of the metadata file for posterity. </w:t>
+      </w:r>
+    </w:p>
+    <w:p>
+      <w:pPr>
+        <w:pStyle w:val="ListParagraph"/>
+        <w:numPr>
+          <w:ilvl w:val="0"/>
+          <w:numId w:val="1"/>
+        </w:numPr>
+      </w:pPr>
+      <w:r>
+        <w:t>One check looks at any depth column and asks if there are some depths of 0 or depths &gt; 25ish feet. In R Studio, in the view of the current.import (cleaned file), you can sort the depth_ft column to look for these. They *could* be non-throws, so see if it looks like there is evidence that rakes were in fact tossed at all such points. If it seems really unlikely that they were, note which rows these are and you can remove those rows as non-throws later. However, be conservative. It isn’t a big deal to retain non-throws by accident. Also, treat any evidence that a throw was made at any low/high depth that all such depths are valid. Also, look at the bottom of the sorted depth_ft column for NA values, as these are often indicative of non-throws.</w:t>
       </w:r>
     </w:p>
     <w:p>
@@ -408,116 +234,34 @@
         </w:numPr>
       </w:pPr>
       <w:r>
-        <w:t xml:space="preserve">A late question notes the user’s response to the “location data” question. If the user successfully included </w:t>
-      </w:r>
-      <w:proofErr w:type="spellStart"/>
-      <w:r>
-        <w:t>lat</w:t>
-      </w:r>
-      <w:proofErr w:type="spellEnd"/>
-      <w:r>
-        <w:t xml:space="preserve">-long data (or UTM data that was successfully transformed into </w:t>
-      </w:r>
-      <w:proofErr w:type="spellStart"/>
-      <w:r>
-        <w:t>lat</w:t>
-      </w:r>
-      <w:proofErr w:type="spellEnd"/>
-      <w:r>
-        <w:t xml:space="preserve">-long data), there should be latitude and longitude columns in the data set with realistic values. If this is the case, the file should be compiled (C). If location data are missing and the user said they don’t have it, the file should also be compiled (location data are ultimately “nice-to-haves”). If there </w:t>
-      </w:r>
-      <w:proofErr w:type="gramStart"/>
-      <w:r>
-        <w:t>are</w:t>
-      </w:r>
-      <w:proofErr w:type="gramEnd"/>
-      <w:r>
-        <w:t xml:space="preserve"> UTM data, or invalid location data, these columns should just be deleted and the submitter contacted, though the file can be conditionally compiled in the meantime (location data could be </w:t>
-      </w:r>
-      <w:proofErr w:type="gramStart"/>
-      <w:r>
-        <w:t>joined in</w:t>
-      </w:r>
-      <w:proofErr w:type="gramEnd"/>
-      <w:r>
-        <w:t xml:space="preserve"> later). If the </w:t>
+        <w:t xml:space="preserve">A late question notes the user’s response to the “location data” question. If the user successfully included lat-long data (or UTM data that was successfully transformed into lat-long data), there should be latitude and longitude columns in the data set with realistic values. If this is the case, the file should be compiled (C). If location data are missing and the user said they don’t have it, the file should also be compiled (location data are ultimately “nice-to-haves”). If there are UTM data, or invalid location data, these columns should just be deleted and the submitter contacted, though the file can be conditionally compiled in the meantime (location data could be joined in later). If the </w:t>
       </w:r>
       <w:r>
         <w:lastRenderedPageBreak/>
-        <w:t xml:space="preserve">user specified an alternative location data file, this can be cached in Google Drive for now in the </w:t>
-      </w:r>
-      <w:proofErr w:type="spellStart"/>
-      <w:r>
-        <w:t>submitted_locdata</w:t>
-      </w:r>
-      <w:proofErr w:type="spellEnd"/>
-      <w:r>
-        <w:t xml:space="preserve"> folder (</w:t>
-      </w:r>
-      <w:proofErr w:type="spellStart"/>
-      <w:r>
-        <w:fldChar w:fldCharType="begin"/>
-      </w:r>
-      <w:r>
-        <w:instrText>HYPERLINK "https://drive.google.com/drive/u/1/folders/14ASYFti6Yfjy3Bv2K7lpwQn5t9J46Y7P"</w:instrText>
-      </w:r>
-      <w:r>
-        <w:fldChar w:fldCharType="separate"/>
-      </w:r>
-      <w:r>
-        <w:rPr>
-          <w:rStyle w:val="Hyperlink"/>
-        </w:rPr>
-        <w:t>submitted_locdata</w:t>
-      </w:r>
-      <w:proofErr w:type="spellEnd"/>
-      <w:r>
-        <w:rPr>
-          <w:rStyle w:val="Hyperlink"/>
-        </w:rPr>
-        <w:t xml:space="preserve"> - Google Drive</w:t>
-      </w:r>
-      <w:r>
-        <w:fldChar w:fldCharType="end"/>
-      </w:r>
-      <w:r>
-        <w:t xml:space="preserve">). At present, there are no plans to join these data into the main database file unless it’s painfully obvious how to do so, which is why this route is now discouraged. However, the rest of the data can be compiled but with a note that location data will need to be </w:t>
-      </w:r>
-      <w:proofErr w:type="gramStart"/>
-      <w:r>
-        <w:t>joined in</w:t>
-      </w:r>
-      <w:proofErr w:type="gramEnd"/>
-      <w:r>
-        <w:t xml:space="preserve"> later (J). If the location data </w:t>
-      </w:r>
-      <w:proofErr w:type="gramStart"/>
-      <w:r>
-        <w:t>seem</w:t>
-      </w:r>
-      <w:proofErr w:type="gramEnd"/>
-      <w:r>
-        <w:t xml:space="preserve"> errant in any way, the file can be marked as an A instead. </w:t>
-      </w:r>
-    </w:p>
-    <w:p>
-      <w:pPr>
-        <w:pStyle w:val="ListParagraph"/>
-        <w:numPr>
-          <w:ilvl w:val="0"/>
-          <w:numId w:val="1"/>
-        </w:numPr>
-      </w:pPr>
-      <w:r>
-        <w:t xml:space="preserve">At this point, the QA/QC script will join the data to the database file. At this point, check to see that </w:t>
-      </w:r>
-      <w:proofErr w:type="spellStart"/>
-      <w:r>
-        <w:t>db.new</w:t>
-      </w:r>
-      <w:proofErr w:type="spellEnd"/>
-      <w:r>
-        <w:t xml:space="preserve"> (the database file before the latest submission) and grow.dat (the database file after the latest submission) are different lengths in numbers of rows, by ~ the same  number of rows as the latest submission—that would indicate the merging has been successful. </w:t>
+        <w:t>user specified an alternative location data file, this can be cached in Google Drive for now in the submitted_locdata folder (</w:t>
+      </w:r>
+      <w:hyperlink r:id="rId8" w:history="1">
+        <w:r>
+          <w:rPr>
+            <w:rStyle w:val="Hyperlink"/>
+          </w:rPr>
+          <w:t>submitted_locdata - Google Drive</w:t>
+        </w:r>
+      </w:hyperlink>
+      <w:r>
+        <w:t xml:space="preserve">). At present, there are no plans to join these data into the main database file unless it’s painfully obvious how to do so, which is why this route is now discouraged. However, the rest of the data can be compiled but with a note that location data will need to be joined in later (J). If the location data seem errant in any way, the file can be marked as an A instead. </w:t>
+      </w:r>
+    </w:p>
+    <w:p>
+      <w:pPr>
+        <w:pStyle w:val="ListParagraph"/>
+        <w:numPr>
+          <w:ilvl w:val="0"/>
+          <w:numId w:val="1"/>
+        </w:numPr>
+      </w:pPr>
+      <w:r>
+        <w:t xml:space="preserve">At this point, the QA/QC script will join the data to the database file. At this point, check to see that db.new (the database file before the latest submission) and grow.dat (the database file after the latest submission) are different lengths in numbers of rows, by ~ the same  number of rows as the latest submission—that would indicate the merging has been successful. </w:t>
       </w:r>
     </w:p>
     <w:p>
@@ -532,67 +276,19 @@
         <w:t>Assuming a successful merge, finish filling out the COMMENTS row in the metadata file, and mark the APPROVED_BY column to be C for compiled files, A for “ambiguous/needs adjustment” if the submitter needs to clarify something (send them an email), L if the file has been compiled but location data need joining in, or N for “rejected” for any reason (usually, the wrong format, the wrong data structure, or a duplicate).</w:t>
       </w:r>
       <w:r>
-        <w:t xml:space="preserve"> Then, go to the </w:t>
-      </w:r>
-      <w:proofErr w:type="spellStart"/>
-      <w:r>
-        <w:t>submitted_cleandata</w:t>
-      </w:r>
-      <w:proofErr w:type="spellEnd"/>
-      <w:r>
-        <w:t xml:space="preserve"> folder and sort it by “Date modified”. There will likely be multiple versions of the most recently approved submission—delete all but the most recent version. Then, move that most recent version into the “Approved” subfolder or the “Awaiting fixes” subfolder, as appropriate. There are a number of different subfolders in the “Approved” subfolder based on what’s going on with the location data, so make sure to move those along as appropriate too. Similarly, move the </w:t>
-      </w:r>
-      <w:proofErr w:type="spellStart"/>
-      <w:r>
-        <w:t>submitted_rawdata</w:t>
-      </w:r>
-      <w:proofErr w:type="spellEnd"/>
-      <w:r>
-        <w:t xml:space="preserve"> file from the most recently approved submission into the Archived sub-folder. At this point, you’ll be ready to proceed to the next submission.</w:t>
-      </w:r>
-    </w:p>
-    <w:p>
-      <w:pPr>
-        <w:pStyle w:val="ListParagraph"/>
-        <w:numPr>
-          <w:ilvl w:val="0"/>
-          <w:numId w:val="1"/>
-        </w:numPr>
-      </w:pPr>
-      <w:r>
-        <w:t xml:space="preserve">One check is designed to check the logic of a </w:t>
-      </w:r>
-      <w:proofErr w:type="spellStart"/>
-      <w:r>
-        <w:t>whole_rake_density</w:t>
-      </w:r>
-      <w:proofErr w:type="spellEnd"/>
-      <w:r>
-        <w:t xml:space="preserve"> column. If this column says NA or 0, but then there </w:t>
-      </w:r>
-      <w:proofErr w:type="gramStart"/>
-      <w:r>
-        <w:t>are</w:t>
-      </w:r>
-      <w:proofErr w:type="gramEnd"/>
-      <w:r>
-        <w:t xml:space="preserve"> taxonomic data, we should overwrite the value with the highest taxonomic abundance score seen. The most likely reason for this is as a result of some surveyors not counting algae as counting for </w:t>
-      </w:r>
-      <w:proofErr w:type="spellStart"/>
-      <w:r>
-        <w:t>whole_rake_density</w:t>
-      </w:r>
-      <w:proofErr w:type="spellEnd"/>
-      <w:r>
-        <w:t xml:space="preserve"> even though they will still give them abundance scores. Similarly, if no taxonomic data are observed, but the </w:t>
-      </w:r>
-      <w:proofErr w:type="spellStart"/>
-      <w:r>
-        <w:t>whole_rake_density</w:t>
-      </w:r>
-      <w:proofErr w:type="spellEnd"/>
-      <w:r>
-        <w:t xml:space="preserve"> column does not say 0, we should reduce it to 0 to be consistent, as that is likely a typo.</w:t>
+        <w:t xml:space="preserve"> Then, go to the submitted_cleandata folder and sort it by “Date modified”. There will likely be multiple versions of the most recently approved submission—delete all but the most recent version. Then, move that most recent version into the “Approved” subfolder or the “Awaiting fixes” subfolder, as appropriate. There are a number of different subfolders in the “Approved” subfolder based on what’s going on with the location data, so make sure to move those along as appropriate too. Similarly, move the submitted_rawdata file from the most recently approved submission into the Archived sub-folder. At this point, you’ll be ready to proceed to the next submission.</w:t>
+      </w:r>
+    </w:p>
+    <w:p>
+      <w:pPr>
+        <w:pStyle w:val="ListParagraph"/>
+        <w:numPr>
+          <w:ilvl w:val="0"/>
+          <w:numId w:val="1"/>
+        </w:numPr>
+      </w:pPr>
+      <w:r>
+        <w:t>One check is designed to check the logic of a whole_rake_density column. If this column says NA or 0, but then there are taxonomic data, we should overwrite the value with the highest taxonomic abundance score seen. The most likely reason for this is as a result of some surveyors not counting algae as counting for whole_rake_density even though they will still give them abundance scores. Similarly, if no taxonomic data are observed, but the whole_rake_density column does not say 0, we should reduce it to 0 to be consistent, as that is likely a typo.</w:t>
       </w:r>
     </w:p>
     <w:p>
@@ -616,55 +312,23 @@
         </w:numPr>
       </w:pPr>
       <w:r>
-        <w:t xml:space="preserve">Not every correction can be </w:t>
-      </w:r>
-      <w:proofErr w:type="gramStart"/>
-      <w:r>
-        <w:t>done</w:t>
-      </w:r>
-      <w:proofErr w:type="gramEnd"/>
-      <w:r>
-        <w:t xml:space="preserve"> in an automated fashion (at present). For example, if you need to replace an errant rake score value with something that isn’t the max rake score value (e.g., making “74” into “4” when the max rake score is “5”), you will need to </w:t>
+        <w:t xml:space="preserve">Not every correction can be done in an automated fashion (at present). For example, if you need to replace an errant rake score value with something that isn’t the max rake score value (e.g., making “74” into “4” when the max rake score is “5”), you will need to </w:t>
       </w:r>
       <w:r>
         <w:lastRenderedPageBreak/>
-        <w:t xml:space="preserve">terminate the QA/QC process, download the cleaned file as a CSV, fix the value manually, then reupload the file and restart QA/QC. This will mean going through some of the questions again for the current submission. You will also have to delete any older versions of the cleaned file in the cleaned file </w:t>
-      </w:r>
-      <w:proofErr w:type="gramStart"/>
-      <w:r>
-        <w:t>folder</w:t>
-      </w:r>
-      <w:proofErr w:type="gramEnd"/>
-      <w:r>
-        <w:t xml:space="preserve"> or the QA/QC script will gag. Downloading and opening the CSV file in Excel will mess up the survey start date and submit time columns, but the script will automatically catch this and help you correct it using the data in the </w:t>
-      </w:r>
-      <w:proofErr w:type="spellStart"/>
-      <w:r>
-        <w:t>submitted_metadata</w:t>
-      </w:r>
-      <w:proofErr w:type="spellEnd"/>
-      <w:r>
-        <w:t xml:space="preserve"> file. </w:t>
-      </w:r>
-    </w:p>
-    <w:p>
-      <w:pPr>
-        <w:pStyle w:val="ListParagraph"/>
-        <w:numPr>
-          <w:ilvl w:val="0"/>
-          <w:numId w:val="1"/>
-        </w:numPr>
-      </w:pPr>
-      <w:r>
-        <w:t xml:space="preserve">One check will look for column names in the cleaned file that aren’t in our lookup table. This is most often because of columns with duplicate names, such as multiple </w:t>
-      </w:r>
-      <w:proofErr w:type="spellStart"/>
-      <w:r>
-        <w:t>sta.nbr</w:t>
-      </w:r>
-      <w:proofErr w:type="spellEnd"/>
-      <w:r>
-        <w:t xml:space="preserve"> columns. Extraneous columns can be deleted. However, non-extraneous columns could be added to the lookup table (Inputs/Dynamic/</w:t>
+        <w:t xml:space="preserve">terminate the QA/QC process, download the cleaned file as a CSV, fix the value manually, then reupload the file and restart QA/QC. This will mean going through some of the questions again for the current submission. You will also have to delete any older versions of the cleaned file in the cleaned file folder or the QA/QC script will gag. Downloading and opening the CSV file in Excel will mess up the survey start date and submit time columns, but the script will automatically catch this and help you correct it using the data in the submitted_metadata file. </w:t>
+      </w:r>
+    </w:p>
+    <w:p>
+      <w:pPr>
+        <w:pStyle w:val="ListParagraph"/>
+        <w:numPr>
+          <w:ilvl w:val="0"/>
+          <w:numId w:val="1"/>
+        </w:numPr>
+      </w:pPr>
+      <w:r>
+        <w:t>One check will look for column names in the cleaned file that aren’t in our lookup table. This is most often because of columns with duplicate names, such as multiple sta.nbr columns. Extraneous columns can be deleted. However, non-extraneous columns could be added to the lookup table (Inputs/Dynamic/</w:t>
       </w:r>
       <w:r>
         <w:t>column_name_lookup</w:t>
@@ -718,16 +382,75 @@
         </w:numPr>
       </w:pPr>
       <w:r>
-        <w:t xml:space="preserve">When all submissions have been approved and compiled, in the upstream folder, open and source the file named </w:t>
-      </w:r>
-      <w:proofErr w:type="spellStart"/>
-      <w:r>
-        <w:t>CreatingLakeSummaries.R</w:t>
-      </w:r>
-      <w:proofErr w:type="spellEnd"/>
-      <w:r>
-        <w:t xml:space="preserve">. This will create all the new “digests” of the database that are used in selectors and figures, etc. in the app. </w:t>
-      </w:r>
+        <w:t xml:space="preserve">When all submissions have been approved and compiled, in the upstream folder, open and source the file named CreatingLakeSummaries.R. This will create all the new “digests” of the database that are used in selectors and figures, etc. in the app. </w:t>
+      </w:r>
+    </w:p>
+    <w:p>
+      <w:pPr>
+        <w:pStyle w:val="ListParagraph"/>
+        <w:numPr>
+          <w:ilvl w:val="0"/>
+          <w:numId w:val="1"/>
+        </w:numPr>
+      </w:pPr>
+      <w:r>
+        <w:t>At some point, you may be given a list of columns that were deleted. Check this list to ensure that no taxonomic columns were deleted (only those actually containing data will be listed). Ignore derived columns for which raw ones are present (e.g., “healthy CLP” is unneeded if CLP is already a column). If columns do need to be rescued, follow the directions on screen—the raw file will be downloaded and the column(s) will be ported over by name with an opportunity to input a new name. However, the old name and its corresponding new name will need to be added to the lookup table (inputs/Dynamic/column_name_lookup.csv) to be automatically caught next time.</w:t>
+      </w:r>
+    </w:p>
+    <w:p>
+      <w:pPr>
+        <w:pStyle w:val="ListParagraph"/>
+        <w:numPr>
+          <w:ilvl w:val="0"/>
+          <w:numId w:val="1"/>
+        </w:numPr>
+      </w:pPr>
+      <w:r>
+        <w:t xml:space="preserve">You may be asked about station numbers not starting at 1 or being consecutive if there are also no sites with no plants. This is to guard against data sets that are missing their </w:t>
+      </w:r>
+      <w:r>
+        <w:lastRenderedPageBreak/>
+        <w:t xml:space="preserve">“absences.” Very plant-y lakes that were not fully surveyed are the most likely reason—these can be approved, but an email to confirm would be appropriate. </w:t>
+      </w:r>
+    </w:p>
+    <w:p>
+      <w:pPr>
+        <w:pStyle w:val="ListParagraph"/>
+        <w:numPr>
+          <w:ilvl w:val="0"/>
+          <w:numId w:val="1"/>
+        </w:numPr>
+      </w:pPr>
+      <w:r>
+        <w:t>If you are asked about a column name that is not in the lookup table (perhaps because it was added this session), you can follow the prompts on screen to rename or delete the column. Alternatively, to keep it the exact same, just copy-paste its current name for that prompt.</w:t>
+      </w:r>
+    </w:p>
+    <w:p>
+      <w:pPr>
+        <w:pStyle w:val="ListParagraph"/>
+        <w:numPr>
+          <w:ilvl w:val="0"/>
+          <w:numId w:val="1"/>
+        </w:numPr>
+      </w:pPr>
+      <w:r>
+        <w:t>When asked to remove rows, ensure that there are no rows that are more or less completely empty or seem otherwise errant. Sorting by things like depth can put NA values at the bottom.</w:t>
+      </w:r>
+      <w:r>
+        <w:t xml:space="preserve"> Make sure to remove rows by row number only—the live view/sorting/station numbers are not going to translate to the proper rows!</w:t>
+      </w:r>
+      <w:r>
+        <w:t xml:space="preserve"> Always confirm only the exact intended rows were deleted before proceeding.</w:t>
+      </w:r>
+    </w:p>
+    <w:p>
+      <w:pPr>
+        <w:pStyle w:val="ListParagraph"/>
+        <w:numPr>
+          <w:ilvl w:val="0"/>
+          <w:numId w:val="1"/>
+        </w:numPr>
+      </w:pPr>
     </w:p>
     <w:sectPr>
       <w:pgSz w:w="12240" w:h="15840"/>
@@ -1436,6 +1159,7 @@
   <w:style w:type="character" w:default="1" w:styleId="DefaultParagraphFont">
     <w:name w:val="Default Paragraph Font"/>
     <w:uiPriority w:val="1"/>
+    <w:semiHidden/>
     <w:unhideWhenUsed/>
   </w:style>
   <w:style w:type="table" w:default="1" w:styleId="TableNormal">

</xml_diff>

<commit_message>
Version 2.5.3 9_1_25. New approvals plus remainder of Issue #1.
</commit_message>
<xml_diff>
--- a/upstream/Guide to approving PI Charter submissions.docx
+++ b/upstream/Guide to approving PI Charter submissions.docx
@@ -451,6 +451,15 @@
           <w:numId w:val="1"/>
         </w:numPr>
       </w:pPr>
+      <w:r>
+        <w:t xml:space="preserve">If anyone puts NA for any surveyors, that needs to be replaced by the anonymous string of </w:t>
+      </w:r>
+      <w:r>
+        <w:t>Unnamed hardworking surveyor(s)</w:t>
+      </w:r>
+      <w:r>
+        <w:t>.</w:t>
+      </w:r>
     </w:p>
     <w:sectPr>
       <w:pgSz w:w="12240" w:h="15840"/>
@@ -1159,7 +1168,6 @@
   <w:style w:type="character" w:default="1" w:styleId="DefaultParagraphFont">
     <w:name w:val="Default Paragraph Font"/>
     <w:uiPriority w:val="1"/>
-    <w:semiHidden/>
     <w:unhideWhenUsed/>
   </w:style>
   <w:style w:type="table" w:default="1" w:styleId="TableNormal">

</xml_diff>